<commit_message>
Add PINTR coding examine
Java and Python solutions to "EXPANDING" a HashMap/Dictionary for keys and frequencies.
</commit_message>
<xml_diff>
--- a/dev-topics-category-optimization/ScorePartition/AA_README.docx
+++ b/dev-topics-category-optimization/ScorePartition/AA_README.docx
@@ -57,10 +57,13 @@
     <w:p/>
     <w:p>
       <w:r>
-        <w:t xml:space="preserve">The code presently using </w:t>
-      </w:r>
-      <w:r>
-        <w:t>“maximum R</w:t>
+        <w:t xml:space="preserve">The </w:t>
+      </w:r>
+      <w:r>
+        <w:t>Python code here uses</w:t>
+      </w:r>
+      <w:r>
+        <w:t xml:space="preserve"> “maximum R</w:t>
       </w:r>
       <w:r>
         <w:rPr>
@@ -69,15 +72,43 @@
         <w:t>2</w:t>
       </w:r>
       <w:r>
-        <w:t>”</w:t>
+        <w:t>” as a partitioning score value</w:t>
+      </w:r>
+      <w:r>
+        <w:t xml:space="preserve">, and finds partition </w:t>
+      </w:r>
+      <w:r>
+        <w:t xml:space="preserve">with </w:t>
+      </w:r>
+      <w:r>
+        <w:t>boundaries that maximize that</w:t>
       </w:r>
       <w:r>
         <w:t xml:space="preserve"> </w:t>
       </w:r>
-      <w:bookmarkStart w:id="0" w:name="_GoBack"/>
-      <w:bookmarkEnd w:id="0"/>
-      <w:r>
-        <w:t>as the score values, and finds partition boundaries that maximize that value. A brute-force search is used to find the scores.</w:t>
+      <w:r>
+        <w:t>R</w:t>
+      </w:r>
+      <w:r>
+        <w:rPr>
+          <w:vertAlign w:val="superscript"/>
+        </w:rPr>
+        <w:t>2</w:t>
+      </w:r>
+      <w:r>
+        <w:t xml:space="preserve"> value</w:t>
+      </w:r>
+      <w:r>
+        <w:t xml:space="preserve"> across all other partitions</w:t>
+      </w:r>
+      <w:r>
+        <w:t xml:space="preserve">. A brute-force search is used to find the </w:t>
+      </w:r>
+      <w:r>
+        <w:t>maximum</w:t>
+      </w:r>
+      <w:r>
+        <w:t>.</w:t>
       </w:r>
     </w:p>
     <w:p/>
@@ -114,13 +145,14 @@
       </w:r>
       <w:proofErr w:type="spellEnd"/>
       <w:r>
-        <w:t xml:space="preserve"> in the late 1980’s while working at </w:t>
-      </w:r>
-      <w:proofErr w:type="spellStart"/>
-      <w:r>
-        <w:t>Iameter</w:t>
-      </w:r>
-      <w:proofErr w:type="spellEnd"/>
+        <w:t xml:space="preserve"> in the late 1980’s</w:t>
+      </w:r>
+      <w:r>
+        <w:t>,</w:t>
+      </w:r>
+      <w:r>
+        <w:t xml:space="preserve"> while working at Iameter</w:t>
+      </w:r>
       <w:r>
         <w:t>, and was written In Visual Basic</w:t>
       </w:r>
@@ -294,8 +326,30 @@
           <w:sz w:val="32"/>
           <w:szCs w:val="32"/>
         </w:rPr>
+        <w:t xml:space="preserve"> </w:t>
+      </w:r>
+      <w:r>
+        <w:rPr>
+          <w:rFonts w:ascii="Times" w:hAnsi="Times" w:cs="Times"/>
+          <w:i/>
+          <w:iCs/>
+          <w:sz w:val="32"/>
+          <w:szCs w:val="32"/>
+        </w:rPr>
         <w:t>=</w:t>
       </w:r>
+      <w:r>
+        <w:rPr>
+          <w:rFonts w:ascii="Times" w:hAnsi="Times" w:cs="Times"/>
+          <w:i/>
+          <w:iCs/>
+          <w:sz w:val="32"/>
+          <w:szCs w:val="32"/>
+        </w:rPr>
+        <w:t xml:space="preserve"> </w:t>
+      </w:r>
+      <w:bookmarkStart w:id="0" w:name="_GoBack"/>
+      <w:bookmarkEnd w:id="0"/>
       <w:proofErr w:type="spellStart"/>
       <w:r>
         <w:rPr>

</xml_diff>